<commit_message>
Foto dos gráficos semanais @kiviaaraujobandtec
</commit_message>
<xml_diff>
--- a/Documentação/manual de instalação.docx
+++ b/Documentação/manual de instalação.docx
@@ -2,14 +2,14 @@
 <file path=word/document.xml><?xml version="1.0" encoding="utf-8"?>
 <w:document xmlns:wpc="http://schemas.microsoft.com/office/word/2010/wordprocessingCanvas" xmlns:cx="http://schemas.microsoft.com/office/drawing/2014/chartex" xmlns:cx1="http://schemas.microsoft.com/office/drawing/2015/9/8/chartex" xmlns:cx2="http://schemas.microsoft.com/office/drawing/2015/10/21/chartex" xmlns:cx3="http://schemas.microsoft.com/office/drawing/2016/5/9/chartex" xmlns:cx4="http://schemas.microsoft.com/office/drawing/2016/5/10/chartex" xmlns:cx5="http://schemas.microsoft.com/office/drawing/2016/5/11/chartex" xmlns:cx6="http://schemas.microsoft.com/office/drawing/2016/5/12/chartex" xmlns:cx7="http://schemas.microsoft.com/office/drawing/2016/5/13/chartex" xmlns:cx8="http://schemas.microsoft.com/office/drawing/2016/5/14/chartex" xmlns:mc="http://schemas.openxmlformats.org/markup-compatibility/2006" xmlns:aink="http://schemas.microsoft.com/office/drawing/2016/ink" xmlns:am3d="http://schemas.microsoft.com/office/drawing/2017/model3d" xmlns:o="urn:schemas-microsoft-com:office:office" xmlns:r="http://schemas.openxmlformats.org/officeDocument/2006/relationships" xmlns:m="http://schemas.openxmlformats.org/officeDocument/2006/math" xmlns:v="urn:schemas-microsoft-com:vml" xmlns:wp14="http://schemas.microsoft.com/office/word/2010/wordprocessingDrawing" xmlns:wp="http://schemas.openxmlformats.org/drawingml/2006/wordprocessingDrawing" xmlns:w10="urn:schemas-microsoft-com:office:word" xmlns:w="http://schemas.openxmlformats.org/wordprocessingml/2006/main" xmlns:w14="http://schemas.microsoft.com/office/word/2010/wordml" xmlns:w15="http://schemas.microsoft.com/office/word/2012/wordml" xmlns:w16cid="http://schemas.microsoft.com/office/word/2016/wordml/cid" xmlns:w16se="http://schemas.microsoft.com/office/word/2015/wordml/symex" xmlns:wpg="http://schemas.microsoft.com/office/word/2010/wordprocessingGroup" xmlns:wpi="http://schemas.microsoft.com/office/word/2010/wordprocessingInk" xmlns:wne="http://schemas.microsoft.com/office/word/2006/wordml" xmlns:wps="http://schemas.microsoft.com/office/word/2010/wordprocessingShape" mc:Ignorable="w14 w15 w16se w16cid wp14">
   <w:body>
-    <w:p>
-      <w:pPr>
-        <w:rPr>
-          <w:lang w:val="pt-BR"/>
-        </w:rPr>
-      </w:pPr>
-      <w:bookmarkStart w:id="0" w:name="_Hlk25161580"/>
-      <w:bookmarkEnd w:id="0"/>
+    <w:bookmarkStart w:id="0" w:name="_Hlk25161580"/>
+    <w:bookmarkEnd w:id="0"/>
+    <w:p>
+      <w:pPr>
+        <w:rPr>
+          <w:lang w:val="pt-BR"/>
+        </w:rPr>
+      </w:pPr>
       <w:r>
         <w:rPr>
           <w:noProof/>
@@ -223,7 +223,7 @@
                               <w:txbxContent>
                                 <w:p>
                                   <w:pPr>
-                                    <w:pStyle w:val="Ttulo"/>
+                                    <w:pStyle w:val="Title"/>
                                     <w:spacing w:after="0"/>
                                     <w:jc w:val="center"/>
                                   </w:pPr>
@@ -231,30 +231,8 @@
                                     <w:rPr>
                                       <w:lang w:val="pt-BR" w:bidi="pt-BR"/>
                                     </w:rPr>
-                                    <w:t xml:space="preserve">Manual de instalação </w:t>
+                                    <w:t>Manual de instalação Control Block</w:t>
                                   </w:r>
-                                  <w:proofErr w:type="spellStart"/>
-                                  <w:r>
-                                    <w:rPr>
-                                      <w:lang w:val="pt-BR" w:bidi="pt-BR"/>
-                                    </w:rPr>
-                                    <w:t>Control</w:t>
-                                  </w:r>
-                                  <w:proofErr w:type="spellEnd"/>
-                                  <w:r>
-                                    <w:rPr>
-                                      <w:lang w:val="pt-BR" w:bidi="pt-BR"/>
-                                    </w:rPr>
-                                    <w:t xml:space="preserve"> </w:t>
-                                  </w:r>
-                                  <w:proofErr w:type="spellStart"/>
-                                  <w:r>
-                                    <w:rPr>
-                                      <w:lang w:val="pt-BR" w:bidi="pt-BR"/>
-                                    </w:rPr>
-                                    <w:t>Block</w:t>
-                                  </w:r>
-                                  <w:proofErr w:type="spellEnd"/>
                                 </w:p>
                               </w:txbxContent>
                             </wps:txbx>
@@ -463,31 +441,13 @@
               </w:sdtPr>
               <w:sdtEndPr/>
               <w:sdtContent>
-                <w:proofErr w:type="spellStart"/>
                 <w:r>
                   <w:rPr>
                     <w:rFonts w:asciiTheme="majorHAnsi" w:hAnsiTheme="majorHAnsi" w:cstheme="majorHAnsi"/>
                     <w:lang w:val="pt-BR"/>
                   </w:rPr>
-                  <w:t>Control</w:t>
+                  <w:t>Control Block</w:t>
                 </w:r>
-                <w:proofErr w:type="spellEnd"/>
-                <w:r>
-                  <w:rPr>
-                    <w:rFonts w:asciiTheme="majorHAnsi" w:hAnsiTheme="majorHAnsi" w:cstheme="majorHAnsi"/>
-                    <w:lang w:val="pt-BR"/>
-                  </w:rPr>
-                  <w:t xml:space="preserve"> </w:t>
-                </w:r>
-                <w:proofErr w:type="spellStart"/>
-                <w:r>
-                  <w:rPr>
-                    <w:rFonts w:asciiTheme="majorHAnsi" w:hAnsiTheme="majorHAnsi" w:cstheme="majorHAnsi"/>
-                    <w:lang w:val="pt-BR"/>
-                  </w:rPr>
-                  <w:t>Block</w:t>
-                </w:r>
-                <w:proofErr w:type="spellEnd"/>
               </w:sdtContent>
             </w:sdt>
           </w:p>
@@ -848,6 +808,9 @@
       <w:r>
         <w:t>kivia moreira araujo ra:01192</w:t>
       </w:r>
+      <w:r>
+        <w:t>059</w:t>
+      </w:r>
     </w:p>
     <w:p>
       <w:pPr>
@@ -920,10 +883,7 @@
         <w:pStyle w:val="NormalGrande"/>
       </w:pPr>
       <w:r>
-        <w:t xml:space="preserve">PROJETO </w:t>
-      </w:r>
-      <w:r>
-        <w:t>control block</w:t>
+        <w:t>PROJETO control block</w:t>
       </w:r>
       <w:r>
         <w:rPr>
@@ -1210,7 +1170,7 @@
     </w:p>
     <w:p>
       <w:pPr>
-        <w:pStyle w:val="Ttulo1"/>
+        <w:pStyle w:val="Heading1"/>
         <w:pageBreakBefore/>
         <w:numPr>
           <w:ilvl w:val="0"/>
@@ -1289,7 +1249,43 @@
           <w:sz w:val="24"/>
           <w:szCs w:val="24"/>
         </w:rPr>
-        <w:t xml:space="preserve">Primeiro o usuario deve acessar o site institucional que se encontra em </w:t>
+        <w:t>Primeiro o</w:t>
+      </w:r>
+      <w:r>
+        <w:rPr>
+          <w:rFonts w:asciiTheme="majorHAnsi" w:hAnsiTheme="majorHAnsi" w:cstheme="majorHAnsi"/>
+          <w:color w:val="auto"/>
+          <w:sz w:val="24"/>
+          <w:szCs w:val="24"/>
+        </w:rPr>
+        <w:t xml:space="preserve"> </w:t>
+      </w:r>
+      <w:r>
+        <w:rPr>
+          <w:rFonts w:asciiTheme="majorHAnsi" w:hAnsiTheme="majorHAnsi" w:cstheme="majorHAnsi"/>
+          <w:color w:val="auto"/>
+          <w:sz w:val="24"/>
+          <w:szCs w:val="24"/>
+        </w:rPr>
+        <w:t>usu</w:t>
+      </w:r>
+      <w:r>
+        <w:rPr>
+          <w:rFonts w:asciiTheme="majorHAnsi" w:hAnsiTheme="majorHAnsi" w:cstheme="majorHAnsi"/>
+          <w:color w:val="auto"/>
+          <w:sz w:val="24"/>
+          <w:szCs w:val="24"/>
+        </w:rPr>
+        <w:t>á</w:t>
+      </w:r>
+      <w:r>
+        <w:rPr>
+          <w:rFonts w:asciiTheme="majorHAnsi" w:hAnsiTheme="majorHAnsi" w:cstheme="majorHAnsi"/>
+          <w:color w:val="auto"/>
+          <w:sz w:val="24"/>
+          <w:szCs w:val="24"/>
+        </w:rPr>
+        <w:t xml:space="preserve">rio deve acessar o site institucional que se encontra em </w:t>
       </w:r>
       <w:hyperlink r:id="rId10" w:history="1">
         <w:r>
@@ -1311,7 +1307,36 @@
           <w:sz w:val="24"/>
           <w:szCs w:val="24"/>
         </w:rPr>
-        <w:t>, lá o usuario tem acesso a todas as infor</w:t>
+        <w:t>,</w:t>
+      </w:r>
+      <w:r>
+        <w:rPr>
+          <w:rFonts w:asciiTheme="majorHAnsi" w:hAnsiTheme="majorHAnsi" w:cstheme="majorHAnsi"/>
+          <w:color w:val="auto"/>
+          <w:sz w:val="24"/>
+          <w:szCs w:val="24"/>
+        </w:rPr>
+        <w:t xml:space="preserve"> lá o usu</w:t>
+      </w:r>
+      <w:r>
+        <w:rPr>
+          <w:rFonts w:asciiTheme="majorHAnsi" w:hAnsiTheme="majorHAnsi" w:cstheme="majorHAnsi"/>
+          <w:color w:val="auto"/>
+          <w:sz w:val="24"/>
+          <w:szCs w:val="24"/>
+        </w:rPr>
+        <w:t>á</w:t>
+      </w:r>
+      <w:bookmarkStart w:id="1" w:name="_GoBack"/>
+      <w:bookmarkEnd w:id="1"/>
+      <w:r>
+        <w:rPr>
+          <w:rFonts w:asciiTheme="majorHAnsi" w:hAnsiTheme="majorHAnsi" w:cstheme="majorHAnsi"/>
+          <w:color w:val="auto"/>
+          <w:sz w:val="24"/>
+          <w:szCs w:val="24"/>
+        </w:rPr>
+        <w:t>rio tem acesso a todas as infor</w:t>
       </w:r>
       <w:r>
         <w:rPr>
@@ -1341,7 +1366,25 @@
           <w:sz w:val="24"/>
           <w:szCs w:val="24"/>
         </w:rPr>
-        <w:t xml:space="preserve">O usuario deve ir para a tela de cadastro localizada na home page </w:t>
+        <w:t>O usuario deve ir para a tela de cadastro localizada na home page</w:t>
+      </w:r>
+      <w:r>
+        <w:rPr>
+          <w:rFonts w:asciiTheme="majorHAnsi" w:hAnsiTheme="majorHAnsi" w:cstheme="majorHAnsi"/>
+          <w:color w:val="auto"/>
+          <w:sz w:val="24"/>
+          <w:szCs w:val="24"/>
+        </w:rPr>
+        <w:t xml:space="preserve">: </w:t>
+      </w:r>
+      <w:r>
+        <w:rPr>
+          <w:rFonts w:asciiTheme="majorHAnsi" w:hAnsiTheme="majorHAnsi" w:cstheme="majorHAnsi"/>
+          <w:color w:val="auto"/>
+          <w:sz w:val="24"/>
+          <w:szCs w:val="24"/>
+        </w:rPr>
+        <w:t xml:space="preserve"> </w:t>
       </w:r>
     </w:p>
     <w:p>
@@ -1355,9 +1398,22 @@
           <w:szCs w:val="24"/>
         </w:rPr>
       </w:pPr>
-      <w:r>
+    </w:p>
+    <w:p>
+      <w:pPr>
+        <w:pStyle w:val="Contedo"/>
+        <w:jc w:val="both"/>
         <w:rPr>
           <w:rFonts w:asciiTheme="majorHAnsi" w:hAnsiTheme="majorHAnsi" w:cstheme="majorHAnsi"/>
+          <w:color w:val="auto"/>
+          <w:sz w:val="24"/>
+          <w:szCs w:val="24"/>
+        </w:rPr>
+      </w:pPr>
+      <w:r>
+        <w:rPr>
+          <w:rFonts w:asciiTheme="majorHAnsi" w:hAnsiTheme="majorHAnsi" w:cstheme="majorHAnsi"/>
+          <w:noProof/>
           <w:color w:val="auto"/>
           <w:sz w:val="24"/>
           <w:szCs w:val="24"/>
@@ -1635,8 +1691,15 @@
           <w:color w:val="auto"/>
           <w:szCs w:val="28"/>
         </w:rPr>
-        <w:lastRenderedPageBreak/>
-        <w:t xml:space="preserve">cadastro </w:t>
+        <w:t>C</w:t>
+      </w:r>
+      <w:r>
+        <w:rPr>
+          <w:rFonts w:asciiTheme="majorHAnsi" w:hAnsiTheme="majorHAnsi" w:cstheme="majorHAnsi"/>
+          <w:color w:val="auto"/>
+          <w:szCs w:val="28"/>
+        </w:rPr>
+        <w:t xml:space="preserve">adastro </w:t>
       </w:r>
     </w:p>
     <w:p>
@@ -1683,26 +1746,14 @@
           <w:szCs w:val="24"/>
         </w:rPr>
       </w:pPr>
-      <w:r>
-        <w:rPr>
-          <w:rFonts w:asciiTheme="majorHAnsi" w:hAnsiTheme="majorHAnsi" w:cstheme="majorHAnsi"/>
-          <w:color w:val="auto"/>
-          <w:sz w:val="24"/>
-          <w:szCs w:val="24"/>
-        </w:rPr>
+    </w:p>
+    <w:p>
+      <w:r>
         <w:drawing>
-          <wp:anchor distT="0" distB="0" distL="114300" distR="114300" simplePos="0" relativeHeight="251663360" behindDoc="0" locked="0" layoutInCell="1" allowOverlap="1" wp14:anchorId="20F5F93E">
-            <wp:simplePos x="0" y="0"/>
-            <wp:positionH relativeFrom="margin">
-              <wp:align>left</wp:align>
-            </wp:positionH>
-            <wp:positionV relativeFrom="paragraph">
-              <wp:posOffset>227</wp:posOffset>
-            </wp:positionV>
-            <wp:extent cx="5227093" cy="3179445"/>
-            <wp:effectExtent l="0" t="0" r="0" b="1905"/>
-            <wp:wrapNone/>
-            <wp:docPr id="17" name="Imagem 17"/>
+          <wp:inline distT="0" distB="0" distL="0" distR="0" wp14:anchorId="6B5F2ADB" wp14:editId="4EA142E9">
+            <wp:extent cx="6371590" cy="3651250"/>
+            <wp:effectExtent l="0" t="0" r="0" b="6350"/>
+            <wp:docPr id="4" name="Picture 4"/>
             <wp:cNvGraphicFramePr>
               <a:graphicFrameLocks xmlns:a="http://schemas.openxmlformats.org/drawingml/2006/main" noChangeAspect="1"/>
             </wp:cNvGraphicFramePr>
@@ -1714,13 +1765,7 @@
                     <pic:cNvPicPr/>
                   </pic:nvPicPr>
                   <pic:blipFill>
-                    <a:blip r:embed="rId12">
-                      <a:extLst>
-                        <a:ext uri="{28A0092B-C50C-407E-A947-70E740481C1C}">
-                          <a14:useLocalDpi xmlns:a14="http://schemas.microsoft.com/office/drawing/2010/main" val="0"/>
-                        </a:ext>
-                      </a:extLst>
-                    </a:blip>
+                    <a:blip r:embed="rId12"/>
                     <a:stretch>
                       <a:fillRect/>
                     </a:stretch>
@@ -1728,7 +1773,7 @@
                   <pic:spPr>
                     <a:xfrm>
                       <a:off x="0" y="0"/>
-                      <a:ext cx="5227093" cy="3179445"/>
+                      <a:ext cx="6371590" cy="3651250"/>
                     </a:xfrm>
                     <a:prstGeom prst="rect">
                       <a:avLst/>
@@ -1737,13 +1782,7 @@
                 </pic:pic>
               </a:graphicData>
             </a:graphic>
-            <wp14:sizeRelH relativeFrom="margin">
-              <wp14:pctWidth>0</wp14:pctWidth>
-            </wp14:sizeRelH>
-            <wp14:sizeRelV relativeFrom="margin">
-              <wp14:pctHeight>0</wp14:pctHeight>
-            </wp14:sizeRelV>
-          </wp:anchor>
+          </wp:inline>
         </w:drawing>
       </w:r>
     </w:p>
@@ -1753,16 +1792,9 @@
     <w:p/>
     <w:p/>
     <w:p/>
-    <w:p/>
-    <w:p/>
-    <w:p/>
-    <w:p/>
-    <w:p/>
-    <w:p/>
-    <w:p/>
-    <w:p>
-      <w:pPr>
-        <w:pStyle w:val="PargrafodaLista"/>
+    <w:p>
+      <w:pPr>
+        <w:pStyle w:val="ListParagraph"/>
         <w:numPr>
           <w:ilvl w:val="1"/>
           <w:numId w:val="1"/>
@@ -1786,7 +1818,7 @@
     </w:p>
     <w:p>
       <w:pPr>
-        <w:pStyle w:val="PargrafodaLista"/>
+        <w:pStyle w:val="ListParagraph"/>
         <w:ind w:left="576"/>
         <w:rPr>
           <w:rFonts w:asciiTheme="majorHAnsi" w:hAnsiTheme="majorHAnsi" w:cstheme="majorHAnsi"/>
@@ -1807,7 +1839,7 @@
     </w:p>
     <w:p>
       <w:pPr>
-        <w:pStyle w:val="PargrafodaLista"/>
+        <w:pStyle w:val="ListParagraph"/>
         <w:ind w:left="576"/>
         <w:rPr>
           <w:rFonts w:asciiTheme="majorHAnsi" w:hAnsiTheme="majorHAnsi" w:cstheme="majorHAnsi"/>
@@ -1823,11 +1855,12 @@
           <w:bCs/>
           <w:color w:val="auto"/>
         </w:rPr>
+        <w:lastRenderedPageBreak/>
         <w:drawing>
-          <wp:inline distT="0" distB="0" distL="0" distR="0" wp14:anchorId="3C328D4B" wp14:editId="66BD1C0A">
-            <wp:extent cx="4995081" cy="3265805"/>
-            <wp:effectExtent l="0" t="0" r="0" b="0"/>
-            <wp:docPr id="18" name="Imagem 18"/>
+          <wp:inline distT="0" distB="0" distL="0" distR="0" wp14:anchorId="53028567" wp14:editId="1B591257">
+            <wp:extent cx="6371590" cy="3655060"/>
+            <wp:effectExtent l="0" t="0" r="0" b="2540"/>
+            <wp:docPr id="7" name="Picture 7"/>
             <wp:cNvGraphicFramePr>
               <a:graphicFrameLocks xmlns:a="http://schemas.openxmlformats.org/drawingml/2006/main" noChangeAspect="1"/>
             </wp:cNvGraphicFramePr>
@@ -1847,7 +1880,7 @@
                   <pic:spPr>
                     <a:xfrm>
                       <a:off x="0" y="0"/>
-                      <a:ext cx="5000090" cy="3269080"/>
+                      <a:ext cx="6371590" cy="3655060"/>
                     </a:xfrm>
                     <a:prstGeom prst="rect">
                       <a:avLst/>
@@ -1998,7 +2031,7 @@
     </w:p>
     <w:p>
       <w:pPr>
-        <w:pStyle w:val="PargrafodaLista"/>
+        <w:pStyle w:val="ListParagraph"/>
         <w:keepNext/>
         <w:numPr>
           <w:ilvl w:val="1"/>
@@ -2111,18 +2144,29 @@
           <w:szCs w:val="24"/>
           <w:lang w:val="pt-BR"/>
         </w:rPr>
-        <w:t xml:space="preserve">os 2 sensores </w:t>
-      </w:r>
-      <w:r>
-        <w:rPr>
-          <w:rFonts w:ascii="Arial" w:eastAsia="Times New Roman" w:hAnsi="Arial" w:cs="Times New Roman"/>
-          <w:b w:val="0"/>
-          <w:color w:val="auto"/>
-          <w:sz w:val="24"/>
-          <w:szCs w:val="24"/>
-          <w:lang w:val="pt-BR"/>
-        </w:rPr>
-        <w:t>Ópticos e 2</w:t>
+        <w:t>os 2 sensores</w:t>
+      </w:r>
+      <w:r>
+        <w:rPr>
+          <w:rFonts w:ascii="Arial" w:eastAsia="Times New Roman" w:hAnsi="Arial" w:cs="Times New Roman"/>
+          <w:b w:val="0"/>
+          <w:color w:val="auto"/>
+          <w:sz w:val="24"/>
+          <w:szCs w:val="24"/>
+          <w:lang w:val="pt-BR"/>
+        </w:rPr>
+        <w:t xml:space="preserve"> TRCT5000 (Optico Reflexivo) </w:t>
+      </w:r>
+      <w:r>
+        <w:rPr>
+          <w:rFonts w:ascii="Arial" w:eastAsia="Times New Roman" w:hAnsi="Arial" w:cs="Times New Roman"/>
+          <w:b w:val="0"/>
+          <w:color w:val="auto"/>
+          <w:sz w:val="24"/>
+          <w:szCs w:val="24"/>
+          <w:lang w:val="pt-BR"/>
+        </w:rPr>
+        <w:t xml:space="preserve"> e 2</w:t>
       </w:r>
       <w:r>
         <w:rPr>
@@ -2149,7 +2193,7 @@
     </w:p>
     <w:p>
       <w:pPr>
-        <w:pStyle w:val="PargrafodaLista"/>
+        <w:pStyle w:val="ListParagraph"/>
         <w:keepNext/>
         <w:numPr>
           <w:ilvl w:val="1"/>
@@ -2384,6 +2428,7 @@
         <w:rPr>
           <w:rFonts w:ascii="Arial" w:eastAsia="Times New Roman" w:hAnsi="Arial" w:cs="Times New Roman"/>
           <w:b w:val="0"/>
+          <w:noProof/>
           <w:color w:val="auto"/>
           <w:sz w:val="24"/>
           <w:szCs w:val="24"/>
@@ -2391,8 +2436,8 @@
         </w:rPr>
         <w:drawing>
           <wp:inline distT="0" distB="0" distL="0" distR="0" wp14:anchorId="2DE1C06B" wp14:editId="02D4B76E">
-            <wp:extent cx="5281684" cy="3152690"/>
-            <wp:effectExtent l="0" t="0" r="0" b="0"/>
+            <wp:extent cx="5448300" cy="3252145"/>
+            <wp:effectExtent l="0" t="0" r="0" b="5715"/>
             <wp:docPr id="19" name="Imagem 19"/>
             <wp:cNvGraphicFramePr>
               <a:graphicFrameLocks xmlns:a="http://schemas.openxmlformats.org/drawingml/2006/main" noChangeAspect="1"/>
@@ -2413,7 +2458,7 @@
                   <pic:spPr>
                     <a:xfrm>
                       <a:off x="0" y="0"/>
-                      <a:ext cx="5310132" cy="3169671"/>
+                      <a:ext cx="5486403" cy="3274889"/>
                     </a:xfrm>
                     <a:prstGeom prst="rect">
                       <a:avLst/>
@@ -2841,7 +2886,7 @@
     </w:p>
     <w:p>
       <w:pPr>
-        <w:pStyle w:val="Ttulo1"/>
+        <w:pStyle w:val="Heading1"/>
         <w:jc w:val="both"/>
         <w:rPr>
           <w:rFonts w:ascii="Arial" w:eastAsia="Times New Roman" w:hAnsi="Arial" w:cs="Times New Roman"/>
@@ -2875,33 +2920,7 @@
             <w:szCs w:val="24"/>
             <w:u w:val="none"/>
           </w:rPr>
-          <w:t>https://</w:t>
-        </w:r>
-        <w:r>
-          <w:rPr>
-            <w:rStyle w:val="Hyperlink"/>
-            <w:rFonts w:ascii="Arial" w:eastAsia="Times New Roman" w:hAnsi="Arial" w:cs="Times New Roman"/>
-            <w:b w:val="0"/>
-            <w:bCs/>
-            <w:color w:val="auto"/>
-            <w:sz w:val="24"/>
-            <w:szCs w:val="24"/>
-            <w:u w:val="none"/>
-          </w:rPr>
-          <w:t>controlblock</w:t>
-        </w:r>
-        <w:r>
-          <w:rPr>
-            <w:rStyle w:val="Hyperlink"/>
-            <w:rFonts w:ascii="Arial" w:eastAsia="Times New Roman" w:hAnsi="Arial" w:cs="Times New Roman"/>
-            <w:b w:val="0"/>
-            <w:bCs/>
-            <w:color w:val="auto"/>
-            <w:sz w:val="24"/>
-            <w:szCs w:val="24"/>
-            <w:u w:val="none"/>
-          </w:rPr>
-          <w:t>.azurewebsites.net/login.html</w:t>
+          <w:t>https://controlblock.azurewebsites.net/login.html</w:t>
         </w:r>
       </w:hyperlink>
       <w:r>
@@ -2918,7 +2937,7 @@
     </w:p>
     <w:p>
       <w:pPr>
-        <w:pStyle w:val="Ttulo1"/>
+        <w:pStyle w:val="Heading1"/>
         <w:jc w:val="both"/>
         <w:rPr>
           <w:rFonts w:ascii="Arial" w:eastAsia="Times New Roman" w:hAnsi="Arial" w:cs="Times New Roman"/>
@@ -2934,6 +2953,7 @@
           <w:rFonts w:cstheme="majorHAnsi"/>
           <w:b w:val="0"/>
           <w:bCs/>
+          <w:noProof/>
           <w:color w:val="auto"/>
         </w:rPr>
         <w:drawing>
@@ -2941,148 +2961,6 @@
             <wp:extent cx="4995081" cy="3265805"/>
             <wp:effectExtent l="0" t="0" r="0" b="0"/>
             <wp:docPr id="21" name="Imagem 21"/>
-            <wp:cNvGraphicFramePr>
-              <a:graphicFrameLocks xmlns:a="http://schemas.openxmlformats.org/drawingml/2006/main" noChangeAspect="1"/>
-            </wp:cNvGraphicFramePr>
-            <a:graphic xmlns:a="http://schemas.openxmlformats.org/drawingml/2006/main">
-              <a:graphicData uri="http://schemas.openxmlformats.org/drawingml/2006/picture">
-                <pic:pic xmlns:pic="http://schemas.openxmlformats.org/drawingml/2006/picture">
-                  <pic:nvPicPr>
-                    <pic:cNvPr id="1" name=""/>
-                    <pic:cNvPicPr/>
-                  </pic:nvPicPr>
-                  <pic:blipFill>
-                    <a:blip r:embed="rId13"/>
-                    <a:stretch>
-                      <a:fillRect/>
-                    </a:stretch>
-                  </pic:blipFill>
-                  <pic:spPr>
-                    <a:xfrm>
-                      <a:off x="0" y="0"/>
-                      <a:ext cx="5000090" cy="3269080"/>
-                    </a:xfrm>
-                    <a:prstGeom prst="rect">
-                      <a:avLst/>
-                    </a:prstGeom>
-                  </pic:spPr>
-                </pic:pic>
-              </a:graphicData>
-            </a:graphic>
-          </wp:inline>
-        </w:drawing>
-      </w:r>
-    </w:p>
-    <w:p>
-      <w:pPr>
-        <w:spacing w:after="160" w:line="259" w:lineRule="auto"/>
-        <w:jc w:val="both"/>
-        <w:rPr>
-          <w:rFonts w:ascii="Arial" w:eastAsia="Times New Roman" w:hAnsi="Arial" w:cs="Times New Roman"/>
-          <w:b w:val="0"/>
-          <w:color w:val="auto"/>
-          <w:sz w:val="24"/>
-          <w:szCs w:val="24"/>
-          <w:lang w:val="pt-BR"/>
-        </w:rPr>
-      </w:pPr>
-      <w:r>
-        <w:rPr>
-          <w:rFonts w:ascii="Arial" w:eastAsia="Times New Roman" w:hAnsi="Arial" w:cs="Times New Roman"/>
-          <w:b w:val="0"/>
-          <w:color w:val="auto"/>
-          <w:sz w:val="24"/>
-          <w:szCs w:val="24"/>
-          <w:lang w:val="pt-BR"/>
-        </w:rPr>
-        <w:t xml:space="preserve">Feito o login você será redirecionado para a página inicial onde os </w:t>
-      </w:r>
-      <w:r>
-        <w:rPr>
-          <w:rFonts w:ascii="Arial" w:eastAsia="Times New Roman" w:hAnsi="Arial" w:cs="Times New Roman"/>
-          <w:b w:val="0"/>
-          <w:color w:val="auto"/>
-          <w:sz w:val="24"/>
-          <w:szCs w:val="24"/>
-          <w:lang w:val="pt-BR"/>
-        </w:rPr>
-        <w:t xml:space="preserve">mostrara toda atividade dos </w:t>
-      </w:r>
-      <w:r>
-        <w:rPr>
-          <w:rFonts w:ascii="Arial" w:eastAsia="Times New Roman" w:hAnsi="Arial" w:cs="Times New Roman"/>
-          <w:b w:val="0"/>
-          <w:color w:val="auto"/>
-          <w:sz w:val="24"/>
-          <w:szCs w:val="24"/>
-          <w:lang w:val="pt-BR"/>
-        </w:rPr>
-        <w:t>sensores</w:t>
-      </w:r>
-      <w:r>
-        <w:rPr>
-          <w:rFonts w:ascii="Arial" w:eastAsia="Times New Roman" w:hAnsi="Arial" w:cs="Times New Roman"/>
-          <w:b w:val="0"/>
-          <w:color w:val="auto"/>
-          <w:sz w:val="24"/>
-          <w:szCs w:val="24"/>
-          <w:lang w:val="pt-BR"/>
-        </w:rPr>
-        <w:t xml:space="preserve"> que você já possui.</w:t>
-      </w:r>
-    </w:p>
-    <w:p>
-      <w:pPr>
-        <w:spacing w:after="160" w:line="259" w:lineRule="auto"/>
-        <w:jc w:val="both"/>
-        <w:rPr>
-          <w:rFonts w:ascii="Arial" w:eastAsia="Times New Roman" w:hAnsi="Arial" w:cs="Times New Roman"/>
-          <w:b w:val="0"/>
-          <w:color w:val="auto"/>
-          <w:sz w:val="24"/>
-          <w:szCs w:val="24"/>
-          <w:lang w:val="pt-BR"/>
-        </w:rPr>
-      </w:pPr>
-      <w:r>
-        <w:rPr>
-          <w:rFonts w:ascii="Arial" w:eastAsia="Times New Roman" w:hAnsi="Arial" w:cs="Times New Roman"/>
-          <w:b w:val="0"/>
-          <w:color w:val="auto"/>
-          <w:sz w:val="24"/>
-          <w:szCs w:val="24"/>
-          <w:lang w:val="pt-BR"/>
-        </w:rPr>
-        <w:t>Na página inicial você tem acesso ao monitoramento em tempo real da atividade da sua loja</w:t>
-      </w:r>
-    </w:p>
-    <w:p>
-      <w:pPr>
-        <w:spacing w:after="160" w:line="259" w:lineRule="auto"/>
-        <w:jc w:val="both"/>
-        <w:rPr>
-          <w:rFonts w:ascii="Arial" w:eastAsia="Times New Roman" w:hAnsi="Arial" w:cs="Times New Roman"/>
-          <w:b w:val="0"/>
-          <w:color w:val="auto"/>
-          <w:sz w:val="24"/>
-          <w:szCs w:val="24"/>
-          <w:lang w:val="pt-BR"/>
-        </w:rPr>
-      </w:pPr>
-      <w:r>
-        <w:rPr>
-          <w:rFonts w:ascii="Arial" w:eastAsia="Times New Roman" w:hAnsi="Arial" w:cs="Times New Roman"/>
-          <w:b w:val="0"/>
-          <w:color w:val="auto"/>
-          <w:sz w:val="24"/>
-          <w:szCs w:val="24"/>
-          <w:lang w:val="pt-BR"/>
-        </w:rPr>
-        <w:drawing>
-          <wp:inline distT="0" distB="0" distL="0" distR="0" wp14:anchorId="35050C28" wp14:editId="62ADF496">
-            <wp:extent cx="6371590" cy="3058160"/>
-            <wp:effectExtent l="0" t="0" r="0" b="8890"/>
-            <wp:docPr id="22" name="Imagem 22"/>
             <wp:cNvGraphicFramePr>
               <a:graphicFrameLocks xmlns:a="http://schemas.openxmlformats.org/drawingml/2006/main" noChangeAspect="1"/>
             </wp:cNvGraphicFramePr>
@@ -3102,6 +2980,138 @@
                   <pic:spPr>
                     <a:xfrm>
                       <a:off x="0" y="0"/>
+                      <a:ext cx="5000090" cy="3269080"/>
+                    </a:xfrm>
+                    <a:prstGeom prst="rect">
+                      <a:avLst/>
+                    </a:prstGeom>
+                  </pic:spPr>
+                </pic:pic>
+              </a:graphicData>
+            </a:graphic>
+          </wp:inline>
+        </w:drawing>
+      </w:r>
+    </w:p>
+    <w:p>
+      <w:pPr>
+        <w:spacing w:after="160" w:line="259" w:lineRule="auto"/>
+        <w:jc w:val="both"/>
+        <w:rPr>
+          <w:rFonts w:ascii="Arial" w:eastAsia="Times New Roman" w:hAnsi="Arial" w:cs="Times New Roman"/>
+          <w:b w:val="0"/>
+          <w:color w:val="auto"/>
+          <w:sz w:val="24"/>
+          <w:szCs w:val="24"/>
+          <w:lang w:val="pt-BR"/>
+        </w:rPr>
+      </w:pPr>
+      <w:r>
+        <w:rPr>
+          <w:rFonts w:ascii="Arial" w:eastAsia="Times New Roman" w:hAnsi="Arial" w:cs="Times New Roman"/>
+          <w:b w:val="0"/>
+          <w:color w:val="auto"/>
+          <w:sz w:val="24"/>
+          <w:szCs w:val="24"/>
+          <w:lang w:val="pt-BR"/>
+        </w:rPr>
+        <w:t xml:space="preserve">Feito o login você será redirecionado para a página inicial onde os </w:t>
+      </w:r>
+      <w:r>
+        <w:rPr>
+          <w:rFonts w:ascii="Arial" w:eastAsia="Times New Roman" w:hAnsi="Arial" w:cs="Times New Roman"/>
+          <w:b w:val="0"/>
+          <w:color w:val="auto"/>
+          <w:sz w:val="24"/>
+          <w:szCs w:val="24"/>
+          <w:lang w:val="pt-BR"/>
+        </w:rPr>
+        <w:t xml:space="preserve">mostrara toda atividade dos </w:t>
+      </w:r>
+      <w:r>
+        <w:rPr>
+          <w:rFonts w:ascii="Arial" w:eastAsia="Times New Roman" w:hAnsi="Arial" w:cs="Times New Roman"/>
+          <w:b w:val="0"/>
+          <w:color w:val="auto"/>
+          <w:sz w:val="24"/>
+          <w:szCs w:val="24"/>
+          <w:lang w:val="pt-BR"/>
+        </w:rPr>
+        <w:t>sensores que você já possui.</w:t>
+      </w:r>
+    </w:p>
+    <w:p>
+      <w:pPr>
+        <w:spacing w:after="160" w:line="259" w:lineRule="auto"/>
+        <w:jc w:val="both"/>
+        <w:rPr>
+          <w:rFonts w:ascii="Arial" w:eastAsia="Times New Roman" w:hAnsi="Arial" w:cs="Times New Roman"/>
+          <w:b w:val="0"/>
+          <w:color w:val="auto"/>
+          <w:sz w:val="24"/>
+          <w:szCs w:val="24"/>
+          <w:lang w:val="pt-BR"/>
+        </w:rPr>
+      </w:pPr>
+      <w:r>
+        <w:rPr>
+          <w:rFonts w:ascii="Arial" w:eastAsia="Times New Roman" w:hAnsi="Arial" w:cs="Times New Roman"/>
+          <w:b w:val="0"/>
+          <w:color w:val="auto"/>
+          <w:sz w:val="24"/>
+          <w:szCs w:val="24"/>
+          <w:lang w:val="pt-BR"/>
+        </w:rPr>
+        <w:t>Na página inicial você tem acesso ao monitoramento em tempo real da atividade da sua loja</w:t>
+      </w:r>
+    </w:p>
+    <w:p>
+      <w:pPr>
+        <w:spacing w:after="160" w:line="259" w:lineRule="auto"/>
+        <w:jc w:val="both"/>
+        <w:rPr>
+          <w:rFonts w:ascii="Arial" w:eastAsia="Times New Roman" w:hAnsi="Arial" w:cs="Times New Roman"/>
+          <w:b w:val="0"/>
+          <w:color w:val="auto"/>
+          <w:sz w:val="24"/>
+          <w:szCs w:val="24"/>
+          <w:lang w:val="pt-BR"/>
+        </w:rPr>
+      </w:pPr>
+      <w:r>
+        <w:rPr>
+          <w:rFonts w:ascii="Arial" w:eastAsia="Times New Roman" w:hAnsi="Arial" w:cs="Times New Roman"/>
+          <w:b w:val="0"/>
+          <w:noProof/>
+          <w:color w:val="auto"/>
+          <w:sz w:val="24"/>
+          <w:szCs w:val="24"/>
+          <w:lang w:val="pt-BR"/>
+        </w:rPr>
+        <w:drawing>
+          <wp:inline distT="0" distB="0" distL="0" distR="0" wp14:anchorId="35050C28" wp14:editId="62ADF496">
+            <wp:extent cx="6371590" cy="3058160"/>
+            <wp:effectExtent l="0" t="0" r="0" b="8890"/>
+            <wp:docPr id="22" name="Imagem 22"/>
+            <wp:cNvGraphicFramePr>
+              <a:graphicFrameLocks xmlns:a="http://schemas.openxmlformats.org/drawingml/2006/main" noChangeAspect="1"/>
+            </wp:cNvGraphicFramePr>
+            <a:graphic xmlns:a="http://schemas.openxmlformats.org/drawingml/2006/main">
+              <a:graphicData uri="http://schemas.openxmlformats.org/drawingml/2006/picture">
+                <pic:pic xmlns:pic="http://schemas.openxmlformats.org/drawingml/2006/picture">
+                  <pic:nvPicPr>
+                    <pic:cNvPr id="1" name=""/>
+                    <pic:cNvPicPr/>
+                  </pic:nvPicPr>
+                  <pic:blipFill>
+                    <a:blip r:embed="rId17"/>
+                    <a:stretch>
+                      <a:fillRect/>
+                    </a:stretch>
+                  </pic:blipFill>
+                  <pic:spPr>
+                    <a:xfrm>
+                      <a:off x="0" y="0"/>
                       <a:ext cx="6371590" cy="3058160"/>
                     </a:xfrm>
                     <a:prstGeom prst="rect">
@@ -3117,7 +3127,7 @@
     </w:p>
     <w:p>
       <w:pPr>
-        <w:pStyle w:val="Ttulo1"/>
+        <w:pStyle w:val="Heading1"/>
         <w:jc w:val="both"/>
         <w:rPr>
           <w:rFonts w:ascii="Arial" w:eastAsia="Times New Roman" w:hAnsi="Arial" w:cs="Times New Roman"/>
@@ -3143,7 +3153,7 @@
     </w:p>
     <w:p>
       <w:pPr>
-        <w:pStyle w:val="Ttulo1"/>
+        <w:pStyle w:val="Heading1"/>
         <w:jc w:val="both"/>
         <w:rPr>
           <w:rFonts w:ascii="Arial" w:eastAsia="Times New Roman" w:hAnsi="Arial" w:cs="Times New Roman"/>
@@ -3168,7 +3178,7 @@
     </w:p>
     <w:p>
       <w:pPr>
-        <w:pStyle w:val="Ttulo1"/>
+        <w:pStyle w:val="Heading1"/>
         <w:jc w:val="both"/>
         <w:rPr>
           <w:rFonts w:ascii="Arial" w:eastAsia="Times New Roman" w:hAnsi="Arial" w:cs="Times New Roman"/>
@@ -3188,23 +3198,46 @@
           <w:sz w:val="24"/>
           <w:szCs w:val="24"/>
         </w:rPr>
-        <w:t>***************************</w:t>
-      </w:r>
-      <w:r>
-        <w:rPr>
-          <w:rFonts w:ascii="Arial" w:eastAsia="Times New Roman" w:hAnsi="Arial" w:cs="Times New Roman"/>
-          <w:b w:val="0"/>
-          <w:bCs/>
-          <w:color w:val="auto"/>
-          <w:sz w:val="24"/>
-          <w:szCs w:val="24"/>
-        </w:rPr>
-        <w:t xml:space="preserve"> colocar imagem *****************************</w:t>
-      </w:r>
-    </w:p>
-    <w:p>
-      <w:pPr>
-        <w:pStyle w:val="Ttulo1"/>
+        <w:drawing>
+          <wp:inline distT="0" distB="0" distL="0" distR="0" wp14:anchorId="4E6AC71A" wp14:editId="594D2DA0">
+            <wp:extent cx="6748461" cy="3286125"/>
+            <wp:effectExtent l="0" t="0" r="0" b="0"/>
+            <wp:docPr id="9" name="Picture 9"/>
+            <wp:cNvGraphicFramePr>
+              <a:graphicFrameLocks xmlns:a="http://schemas.openxmlformats.org/drawingml/2006/main" noChangeAspect="1"/>
+            </wp:cNvGraphicFramePr>
+            <a:graphic xmlns:a="http://schemas.openxmlformats.org/drawingml/2006/main">
+              <a:graphicData uri="http://schemas.openxmlformats.org/drawingml/2006/picture">
+                <pic:pic xmlns:pic="http://schemas.openxmlformats.org/drawingml/2006/picture">
+                  <pic:nvPicPr>
+                    <pic:cNvPr id="1" name=""/>
+                    <pic:cNvPicPr/>
+                  </pic:nvPicPr>
+                  <pic:blipFill>
+                    <a:blip r:embed="rId18"/>
+                    <a:stretch>
+                      <a:fillRect/>
+                    </a:stretch>
+                  </pic:blipFill>
+                  <pic:spPr>
+                    <a:xfrm>
+                      <a:off x="0" y="0"/>
+                      <a:ext cx="6751784" cy="3287743"/>
+                    </a:xfrm>
+                    <a:prstGeom prst="rect">
+                      <a:avLst/>
+                    </a:prstGeom>
+                  </pic:spPr>
+                </pic:pic>
+              </a:graphicData>
+            </a:graphic>
+          </wp:inline>
+        </w:drawing>
+      </w:r>
+    </w:p>
+    <w:p>
+      <w:pPr>
+        <w:pStyle w:val="Heading1"/>
         <w:jc w:val="both"/>
         <w:rPr>
           <w:rFonts w:ascii="Arial" w:eastAsia="Times New Roman" w:hAnsi="Arial" w:cs="Times New Roman"/>
@@ -3229,7 +3262,7 @@
     </w:p>
     <w:p>
       <w:pPr>
-        <w:pStyle w:val="Ttulo1"/>
+        <w:pStyle w:val="Heading1"/>
         <w:jc w:val="both"/>
         <w:rPr>
           <w:rFonts w:ascii="Arial" w:eastAsia="Times New Roman" w:hAnsi="Arial" w:cs="Times New Roman"/>
@@ -3254,7 +3287,7 @@
     </w:p>
     <w:p>
       <w:pPr>
-        <w:pStyle w:val="Ttulo1"/>
+        <w:pStyle w:val="Heading1"/>
         <w:jc w:val="both"/>
         <w:rPr>
           <w:rFonts w:ascii="Arial" w:eastAsia="Times New Roman" w:hAnsi="Arial" w:cs="Times New Roman"/>
@@ -3278,9 +3311,7 @@
           <w:szCs w:val="24"/>
         </w:rPr>
       </w:pPr>
-      <w:bookmarkStart w:id="1" w:name="_GoBack"/>
-    </w:p>
-    <w:bookmarkEnd w:id="1"/>
+    </w:p>
     <w:p>
       <w:pPr>
         <w:pStyle w:val="Estilo1"/>
@@ -3303,8 +3334,8 @@
       </w:pPr>
     </w:p>
     <w:sectPr>
-      <w:headerReference w:type="default" r:id="rId17"/>
-      <w:footerReference w:type="default" r:id="rId18"/>
+      <w:headerReference w:type="default" r:id="rId19"/>
+      <w:footerReference w:type="default" r:id="rId20"/>
       <w:pgSz w:w="11906" w:h="16838" w:code="9"/>
       <w:pgMar w:top="720" w:right="936" w:bottom="720" w:left="936" w:header="0" w:footer="289" w:gutter="0"/>
       <w:pgNumType w:start="1"/>
@@ -3357,7 +3388,7 @@
     <w:sdtContent>
       <w:p>
         <w:pPr>
-          <w:pStyle w:val="Rodap"/>
+          <w:pStyle w:val="Footer"/>
           <w:jc w:val="center"/>
           <w:rPr>
             <w:lang w:val="pt-BR"/>
@@ -3400,7 +3431,7 @@
   </w:sdt>
   <w:p>
     <w:pPr>
-      <w:pStyle w:val="Rodap"/>
+      <w:pStyle w:val="Footer"/>
       <w:rPr>
         <w:lang w:val="pt-BR"/>
       </w:rPr>
@@ -3464,7 +3495,7 @@
         </w:tcPr>
         <w:p>
           <w:pPr>
-            <w:pStyle w:val="Cabealho"/>
+            <w:pStyle w:val="Header"/>
             <w:rPr>
               <w:lang w:val="pt-BR"/>
             </w:rPr>
@@ -3536,7 +3567,7 @@
   </w:tbl>
   <w:p>
     <w:pPr>
-      <w:pStyle w:val="Cabealho"/>
+      <w:pStyle w:val="Header"/>
       <w:rPr>
         <w:lang w:val="pt-BR"/>
       </w:rPr>
@@ -4393,10 +4424,10 @@
       <w:szCs w:val="22"/>
     </w:rPr>
   </w:style>
-  <w:style w:type="paragraph" w:styleId="Ttulo1">
+  <w:style w:type="paragraph" w:styleId="Heading1">
     <w:name w:val="heading 1"/>
     <w:basedOn w:val="Normal"/>
-    <w:link w:val="Ttulo1Char"/>
+    <w:link w:val="Heading1Char"/>
     <w:uiPriority w:val="99"/>
     <w:qFormat/>
     <w:rsid w:val="00D077E9"/>
@@ -4413,11 +4444,11 @@
       <w:szCs w:val="32"/>
     </w:rPr>
   </w:style>
-  <w:style w:type="paragraph" w:styleId="Ttulo2">
+  <w:style w:type="paragraph" w:styleId="Heading2">
     <w:name w:val="heading 2"/>
     <w:basedOn w:val="Normal"/>
     <w:next w:val="Normal"/>
-    <w:link w:val="Ttulo2Char"/>
+    <w:link w:val="Heading2Char"/>
     <w:uiPriority w:val="4"/>
     <w:qFormat/>
     <w:rsid w:val="00DF027C"/>
@@ -4433,13 +4464,13 @@
       <w:szCs w:val="26"/>
     </w:rPr>
   </w:style>
-  <w:style w:type="character" w:default="1" w:styleId="Fontepargpadro">
+  <w:style w:type="character" w:default="1" w:styleId="DefaultParagraphFont">
     <w:name w:val="Default Paragraph Font"/>
     <w:uiPriority w:val="1"/>
     <w:semiHidden/>
     <w:unhideWhenUsed/>
   </w:style>
-  <w:style w:type="table" w:default="1" w:styleId="Tabelanormal">
+  <w:style w:type="table" w:default="1" w:styleId="TableNormal">
     <w:name w:val="Normal Table"/>
     <w:uiPriority w:val="99"/>
     <w:semiHidden/>
@@ -4454,16 +4485,16 @@
       </w:tblCellMar>
     </w:tblPr>
   </w:style>
-  <w:style w:type="numbering" w:default="1" w:styleId="Semlista">
+  <w:style w:type="numbering" w:default="1" w:styleId="NoList">
     <w:name w:val="No List"/>
     <w:uiPriority w:val="99"/>
     <w:semiHidden/>
     <w:unhideWhenUsed/>
   </w:style>
-  <w:style w:type="paragraph" w:styleId="Textodebalo">
+  <w:style w:type="paragraph" w:styleId="BalloonText">
     <w:name w:val="Balloon Text"/>
     <w:basedOn w:val="Normal"/>
-    <w:link w:val="TextodebaloChar"/>
+    <w:link w:val="BalloonTextChar"/>
     <w:uiPriority w:val="99"/>
     <w:semiHidden/>
     <w:unhideWhenUsed/>
@@ -4473,10 +4504,10 @@
       <w:szCs w:val="16"/>
     </w:rPr>
   </w:style>
-  <w:style w:type="character" w:customStyle="1" w:styleId="TextodebaloChar">
-    <w:name w:val="Texto de balão Char"/>
-    <w:basedOn w:val="Fontepargpadro"/>
-    <w:link w:val="Textodebalo"/>
+  <w:style w:type="character" w:customStyle="1" w:styleId="BalloonTextChar">
+    <w:name w:val="Balloon Text Char"/>
+    <w:basedOn w:val="DefaultParagraphFont"/>
+    <w:link w:val="BalloonText"/>
     <w:uiPriority w:val="99"/>
     <w:semiHidden/>
     <w:rPr>
@@ -4485,10 +4516,10 @@
       <w:szCs w:val="16"/>
     </w:rPr>
   </w:style>
-  <w:style w:type="paragraph" w:styleId="Ttulo">
+  <w:style w:type="paragraph" w:styleId="Title">
     <w:name w:val="Title"/>
     <w:basedOn w:val="Normal"/>
-    <w:link w:val="TtuloChar"/>
+    <w:link w:val="TitleChar"/>
     <w:uiPriority w:val="1"/>
     <w:qFormat/>
     <w:rsid w:val="00D86945"/>
@@ -4502,10 +4533,10 @@
       <w:szCs w:val="52"/>
     </w:rPr>
   </w:style>
-  <w:style w:type="character" w:customStyle="1" w:styleId="TtuloChar">
-    <w:name w:val="Título Char"/>
-    <w:basedOn w:val="Fontepargpadro"/>
-    <w:link w:val="Ttulo"/>
+  <w:style w:type="character" w:customStyle="1" w:styleId="TitleChar">
+    <w:name w:val="Title Char"/>
+    <w:basedOn w:val="DefaultParagraphFont"/>
+    <w:link w:val="Title"/>
     <w:uiPriority w:val="1"/>
     <w:rsid w:val="00D86945"/>
     <w:rPr>
@@ -4517,10 +4548,10 @@
       <w:szCs w:val="52"/>
     </w:rPr>
   </w:style>
-  <w:style w:type="paragraph" w:styleId="Subttulo">
+  <w:style w:type="paragraph" w:styleId="Subtitle">
     <w:name w:val="Subtitle"/>
     <w:basedOn w:val="Normal"/>
-    <w:link w:val="SubttuloChar"/>
+    <w:link w:val="SubtitleChar"/>
     <w:uiPriority w:val="2"/>
     <w:qFormat/>
     <w:rsid w:val="00D86945"/>
@@ -4534,10 +4565,10 @@
       <w:sz w:val="32"/>
     </w:rPr>
   </w:style>
-  <w:style w:type="character" w:customStyle="1" w:styleId="SubttuloChar">
-    <w:name w:val="Subtítulo Char"/>
-    <w:basedOn w:val="Fontepargpadro"/>
-    <w:link w:val="Subttulo"/>
+  <w:style w:type="character" w:customStyle="1" w:styleId="SubtitleChar">
+    <w:name w:val="Subtitle Char"/>
+    <w:basedOn w:val="DefaultParagraphFont"/>
+    <w:link w:val="Subtitle"/>
     <w:uiPriority w:val="2"/>
     <w:rsid w:val="00D86945"/>
     <w:rPr>
@@ -4549,10 +4580,10 @@
       <w:szCs w:val="22"/>
     </w:rPr>
   </w:style>
-  <w:style w:type="character" w:customStyle="1" w:styleId="Ttulo1Char">
-    <w:name w:val="Título 1 Char"/>
-    <w:basedOn w:val="Fontepargpadro"/>
-    <w:link w:val="Ttulo1"/>
+  <w:style w:type="character" w:customStyle="1" w:styleId="Heading1Char">
+    <w:name w:val="Heading 1 Char"/>
+    <w:basedOn w:val="DefaultParagraphFont"/>
+    <w:link w:val="Heading1"/>
     <w:uiPriority w:val="99"/>
     <w:rsid w:val="00D077E9"/>
     <w:rPr>
@@ -4564,33 +4595,33 @@
       <w:szCs w:val="32"/>
     </w:rPr>
   </w:style>
-  <w:style w:type="paragraph" w:styleId="Cabealho">
+  <w:style w:type="paragraph" w:styleId="Header">
     <w:name w:val="header"/>
     <w:basedOn w:val="Normal"/>
-    <w:link w:val="CabealhoChar"/>
+    <w:link w:val="HeaderChar"/>
     <w:uiPriority w:val="8"/>
     <w:unhideWhenUsed/>
     <w:rsid w:val="005037F0"/>
   </w:style>
-  <w:style w:type="character" w:customStyle="1" w:styleId="CabealhoChar">
-    <w:name w:val="Cabeçalho Char"/>
-    <w:basedOn w:val="Fontepargpadro"/>
-    <w:link w:val="Cabealho"/>
+  <w:style w:type="character" w:customStyle="1" w:styleId="HeaderChar">
+    <w:name w:val="Header Char"/>
+    <w:basedOn w:val="DefaultParagraphFont"/>
+    <w:link w:val="Header"/>
     <w:uiPriority w:val="8"/>
     <w:rsid w:val="0093335D"/>
   </w:style>
-  <w:style w:type="paragraph" w:styleId="Rodap">
+  <w:style w:type="paragraph" w:styleId="Footer">
     <w:name w:val="footer"/>
     <w:basedOn w:val="Normal"/>
-    <w:link w:val="RodapChar"/>
+    <w:link w:val="FooterChar"/>
     <w:uiPriority w:val="99"/>
     <w:unhideWhenUsed/>
     <w:rsid w:val="005037F0"/>
   </w:style>
-  <w:style w:type="character" w:customStyle="1" w:styleId="RodapChar">
-    <w:name w:val="Rodapé Char"/>
-    <w:basedOn w:val="Fontepargpadro"/>
-    <w:link w:val="Rodap"/>
+  <w:style w:type="character" w:customStyle="1" w:styleId="FooterChar">
+    <w:name w:val="Footer Char"/>
+    <w:basedOn w:val="DefaultParagraphFont"/>
+    <w:link w:val="Footer"/>
     <w:uiPriority w:val="99"/>
     <w:rsid w:val="005037F0"/>
     <w:rPr>
@@ -4609,10 +4640,10 @@
       <w:jc w:val="right"/>
     </w:pPr>
   </w:style>
-  <w:style w:type="character" w:customStyle="1" w:styleId="Ttulo2Char">
-    <w:name w:val="Título 2 Char"/>
-    <w:basedOn w:val="Fontepargpadro"/>
-    <w:link w:val="Ttulo2"/>
+  <w:style w:type="character" w:customStyle="1" w:styleId="Heading2Char">
+    <w:name w:val="Heading 2 Char"/>
+    <w:basedOn w:val="DefaultParagraphFont"/>
+    <w:link w:val="Heading2"/>
     <w:uiPriority w:val="4"/>
     <w:rsid w:val="00DF027C"/>
     <w:rPr>
@@ -4622,9 +4653,9 @@
       <w:szCs w:val="26"/>
     </w:rPr>
   </w:style>
-  <w:style w:type="table" w:styleId="Tabelacomgrade">
+  <w:style w:type="table" w:styleId="TableGrid">
     <w:name w:val="Table Grid"/>
-    <w:basedOn w:val="Tabelanormal"/>
+    <w:basedOn w:val="TableNormal"/>
     <w:uiPriority w:val="1"/>
     <w:rsid w:val="00FF16B4"/>
     <w:pPr>
@@ -4641,9 +4672,9 @@
       </w:tblBorders>
     </w:tblPr>
   </w:style>
-  <w:style w:type="character" w:styleId="TextodoEspaoReservado">
+  <w:style w:type="character" w:styleId="PlaceholderText">
     <w:name w:val="Placeholder Text"/>
-    <w:basedOn w:val="Fontepargpadro"/>
+    <w:basedOn w:val="DefaultParagraphFont"/>
     <w:uiPriority w:val="99"/>
     <w:unhideWhenUsed/>
     <w:rsid w:val="00D86945"/>
@@ -4670,7 +4701,7 @@
   </w:style>
   <w:style w:type="character" w:customStyle="1" w:styleId="CaracteresdoContedo">
     <w:name w:val="Caracteres do Conteúdo"/>
-    <w:basedOn w:val="Fontepargpadro"/>
+    <w:basedOn w:val="DefaultParagraphFont"/>
     <w:link w:val="Contedo"/>
     <w:rsid w:val="00DF027C"/>
     <w:rPr>
@@ -4682,7 +4713,7 @@
   </w:style>
   <w:style w:type="character" w:customStyle="1" w:styleId="CaracteredoTextodenfase">
     <w:name w:val="Caractere do Texto de Ênfase"/>
-    <w:basedOn w:val="Fontepargpadro"/>
+    <w:basedOn w:val="DefaultParagraphFont"/>
     <w:link w:val="Textodenfase"/>
     <w:rsid w:val="00DF027C"/>
     <w:rPr>
@@ -4695,7 +4726,7 @@
   </w:style>
   <w:style w:type="character" w:styleId="Hyperlink">
     <w:name w:val="Hyperlink"/>
-    <w:basedOn w:val="Fontepargpadro"/>
+    <w:basedOn w:val="DefaultParagraphFont"/>
     <w:uiPriority w:val="99"/>
     <w:unhideWhenUsed/>
     <w:rsid w:val="00911620"/>
@@ -4704,9 +4735,9 @@
       <w:u w:val="single"/>
     </w:rPr>
   </w:style>
-  <w:style w:type="character" w:styleId="MenoPendente">
+  <w:style w:type="character" w:styleId="UnresolvedMention">
     <w:name w:val="Unresolved Mention"/>
-    <w:basedOn w:val="Fontepargpadro"/>
+    <w:basedOn w:val="DefaultParagraphFont"/>
     <w:uiPriority w:val="99"/>
     <w:semiHidden/>
     <w:unhideWhenUsed/>
@@ -4759,7 +4790,7 @@
   </w:style>
   <w:style w:type="character" w:customStyle="1" w:styleId="Capa-GrauacadmicoCharChar">
     <w:name w:val="Capa - Grau acadêmico Char Char"/>
-    <w:basedOn w:val="Fontepargpadro"/>
+    <w:basedOn w:val="DefaultParagraphFont"/>
     <w:link w:val="Capa-Grauacadmico"/>
     <w:locked/>
     <w:rsid w:val="00FA3E83"/>
@@ -4794,7 +4825,7 @@
   </w:style>
   <w:style w:type="character" w:customStyle="1" w:styleId="Estilo1Char">
     <w:name w:val="Estilo1 Char"/>
-    <w:basedOn w:val="Fontepargpadro"/>
+    <w:basedOn w:val="DefaultParagraphFont"/>
     <w:link w:val="Estilo1"/>
     <w:rsid w:val="00FA3E83"/>
     <w:rPr>
@@ -4807,7 +4838,7 @@
   </w:style>
   <w:style w:type="paragraph" w:customStyle="1" w:styleId="Estilo2">
     <w:name w:val="Estilo2"/>
-    <w:basedOn w:val="Ttulo2"/>
+    <w:basedOn w:val="Heading2"/>
     <w:link w:val="Estilo2Char"/>
     <w:qFormat/>
     <w:rsid w:val="00FA3E83"/>
@@ -4830,7 +4861,7 @@
   </w:style>
   <w:style w:type="character" w:customStyle="1" w:styleId="Estilo2Char">
     <w:name w:val="Estilo2 Char"/>
-    <w:basedOn w:val="Ttulo2Char"/>
+    <w:basedOn w:val="Heading2Char"/>
     <w:link w:val="Estilo2"/>
     <w:rsid w:val="00FA3E83"/>
     <w:rPr>
@@ -4845,7 +4876,7 @@
       <w:lang w:val="pt-BR"/>
     </w:rPr>
   </w:style>
-  <w:style w:type="paragraph" w:styleId="PargrafodaLista">
+  <w:style w:type="paragraph" w:styleId="ListParagraph">
     <w:name w:val="List Paragraph"/>
     <w:basedOn w:val="Normal"/>
     <w:uiPriority w:val="34"/>
@@ -4932,14 +4963,14 @@
     <w:charset w:val="00"/>
     <w:family w:val="roman"/>
     <w:pitch w:val="variable"/>
-    <w:sig w:usb0="E0002AFF" w:usb1="C0007843" w:usb2="00000009" w:usb3="00000000" w:csb0="000001FF" w:csb1="00000000"/>
+    <w:sig w:usb0="E0002EFF" w:usb1="C000785B" w:usb2="00000009" w:usb3="00000000" w:csb0="000001FF" w:csb1="00000000"/>
   </w:font>
   <w:font w:name="Calibri">
     <w:panose1 w:val="020F0502020204030204"/>
     <w:charset w:val="00"/>
     <w:family w:val="swiss"/>
     <w:pitch w:val="variable"/>
-    <w:sig w:usb0="E0002AFF" w:usb1="4000ACFF" w:usb2="00000001" w:usb3="00000000" w:csb0="000001FF" w:csb1="00000000"/>
+    <w:sig w:usb0="E0002EFF" w:usb1="C000247B" w:usb2="00000009" w:usb3="00000000" w:csb0="000001FF" w:csb1="00000000"/>
   </w:font>
   <w:font w:name="MS Mincho">
     <w:altName w:val="ＭＳ 明朝"/>
@@ -4954,7 +4985,7 @@
     <w:charset w:val="00"/>
     <w:family w:val="swiss"/>
     <w:pitch w:val="variable"/>
-    <w:sig w:usb0="E0002AFF" w:usb1="C0007843" w:usb2="00000009" w:usb3="00000000" w:csb0="000001FF" w:csb1="00000000"/>
+    <w:sig w:usb0="E0002EFF" w:usb1="C000785B" w:usb2="00000009" w:usb3="00000000" w:csb0="000001FF" w:csb1="00000000"/>
   </w:font>
   <w:font w:name="MS Gothic">
     <w:altName w:val="ＭＳ ゴシック"/>
@@ -4976,7 +5007,7 @@
     <w:charset w:val="00"/>
     <w:family w:val="swiss"/>
     <w:pitch w:val="variable"/>
-    <w:sig w:usb0="A0002AEF" w:usb1="4000207B" w:usb2="00000000" w:usb3="00000000" w:csb0="000001FF" w:csb1="00000000"/>
+    <w:sig w:usb0="E0002AFF" w:usb1="C000247B" w:usb2="00000009" w:usb3="00000000" w:csb0="000001FF" w:csb1="00000000"/>
   </w:font>
 </w:fonts>
 </file>
@@ -4998,6 +5029,8 @@
   </w:compat>
   <w:rsids>
     <w:rsidRoot w:val="00B66E57"/>
+    <w:rsid w:val="004D3FC4"/>
+    <w:rsid w:val="008030CC"/>
     <w:rsid w:val="00A54AE0"/>
     <w:rsid w:val="00B66E57"/>
   </w:rsids>
@@ -5421,13 +5454,13 @@
     <w:name w:val="Normal"/>
     <w:qFormat/>
   </w:style>
-  <w:style w:type="character" w:default="1" w:styleId="Fontepargpadro">
+  <w:style w:type="character" w:default="1" w:styleId="DefaultParagraphFont">
     <w:name w:val="Default Paragraph Font"/>
     <w:uiPriority w:val="1"/>
     <w:semiHidden/>
     <w:unhideWhenUsed/>
   </w:style>
-  <w:style w:type="table" w:default="1" w:styleId="Tabelanormal">
+  <w:style w:type="table" w:default="1" w:styleId="TableNormal">
     <w:name w:val="Normal Table"/>
     <w:uiPriority w:val="99"/>
     <w:semiHidden/>
@@ -5442,16 +5475,16 @@
       </w:tblCellMar>
     </w:tblPr>
   </w:style>
-  <w:style w:type="numbering" w:default="1" w:styleId="Semlista">
+  <w:style w:type="numbering" w:default="1" w:styleId="NoList">
     <w:name w:val="No List"/>
     <w:uiPriority w:val="99"/>
     <w:semiHidden/>
     <w:unhideWhenUsed/>
   </w:style>
-  <w:style w:type="paragraph" w:styleId="Subttulo">
+  <w:style w:type="paragraph" w:styleId="Subtitle">
     <w:name w:val="Subtitle"/>
     <w:basedOn w:val="Normal"/>
-    <w:link w:val="SubttuloChar"/>
+    <w:link w:val="SubtitleChar"/>
     <w:uiPriority w:val="2"/>
     <w:qFormat/>
     <w:pPr>
@@ -5466,10 +5499,10 @@
       <w:lang w:val="pt-PT" w:eastAsia="en-US"/>
     </w:rPr>
   </w:style>
-  <w:style w:type="character" w:customStyle="1" w:styleId="SubttuloChar">
-    <w:name w:val="Subtítulo Char"/>
-    <w:basedOn w:val="Fontepargpadro"/>
-    <w:link w:val="Subttulo"/>
+  <w:style w:type="character" w:customStyle="1" w:styleId="SubtitleChar">
+    <w:name w:val="Subtitle Char"/>
+    <w:basedOn w:val="DefaultParagraphFont"/>
+    <w:link w:val="Subtitle"/>
     <w:uiPriority w:val="2"/>
     <w:rPr>
       <w:caps/>
@@ -5813,7 +5846,7 @@
 </file>
 
 <file path=customXml/itemProps2.xml><?xml version="1.0" encoding="utf-8"?>
-<ds:datastoreItem xmlns:ds="http://schemas.openxmlformats.org/officeDocument/2006/customXml" ds:itemID="{9CB5D5DD-F8EA-4BC0-84D6-076647EA404B}">
+<ds:datastoreItem xmlns:ds="http://schemas.openxmlformats.org/officeDocument/2006/customXml" ds:itemID="{A0E84CF1-7848-45C5-A7B3-C2EB214D9DAB}">
   <ds:schemaRefs>
     <ds:schemaRef ds:uri="http://schemas.openxmlformats.org/officeDocument/2006/bibliography"/>
   </ds:schemaRefs>

</xml_diff>

<commit_message>
Foto dos gráficos semanais no manual de instalação @kiviaaraujobandtec
</commit_message>
<xml_diff>
--- a/Documentação/manual de instalação.docx
+++ b/Documentação/manual de instalação.docx
@@ -792,6 +792,9 @@
       <w:r>
         <w:t>ES</w:t>
       </w:r>
+      <w:r>
+        <w:t>:</w:t>
+      </w:r>
     </w:p>
     <w:p>
       <w:pPr>
@@ -1327,8 +1330,6 @@
         </w:rPr>
         <w:t>á</w:t>
       </w:r>
-      <w:bookmarkStart w:id="1" w:name="_GoBack"/>
-      <w:bookmarkEnd w:id="1"/>
       <w:r>
         <w:rPr>
           <w:rFonts w:asciiTheme="majorHAnsi" w:hAnsiTheme="majorHAnsi" w:cstheme="majorHAnsi"/>
@@ -1749,6 +1750,9 @@
     </w:p>
     <w:p>
       <w:r>
+        <w:rPr>
+          <w:noProof/>
+        </w:rPr>
         <w:drawing>
           <wp:inline distT="0" distB="0" distL="0" distR="0" wp14:anchorId="6B5F2ADB" wp14:editId="4EA142E9">
             <wp:extent cx="6371590" cy="3651250"/>
@@ -1853,6 +1857,7 @@
           <w:rFonts w:asciiTheme="majorHAnsi" w:hAnsiTheme="majorHAnsi" w:cstheme="majorHAnsi"/>
           <w:b w:val="0"/>
           <w:bCs/>
+          <w:noProof/>
           <w:color w:val="auto"/>
         </w:rPr>
         <w:lastRenderedPageBreak/>
@@ -3173,8 +3178,21 @@
           <w:sz w:val="24"/>
           <w:szCs w:val="24"/>
         </w:rPr>
-        <w:t xml:space="preserve">Clicando em gráficos vai aparecer a opção de visualizar todos os dados gerados em uma semana </w:t>
-      </w:r>
+        <w:t>Clicando em gráficos vai aparecer a opção de visualizar todos os dados gerados em uma semana</w:t>
+      </w:r>
+      <w:r>
+        <w:rPr>
+          <w:rFonts w:ascii="Arial" w:eastAsia="Times New Roman" w:hAnsi="Arial" w:cs="Times New Roman"/>
+          <w:b w:val="0"/>
+          <w:bCs/>
+          <w:color w:val="auto"/>
+          <w:sz w:val="24"/>
+          <w:szCs w:val="24"/>
+        </w:rPr>
+        <w:t xml:space="preserve">. </w:t>
+      </w:r>
+      <w:bookmarkStart w:id="1" w:name="_GoBack"/>
+      <w:bookmarkEnd w:id="1"/>
     </w:p>
     <w:p>
       <w:pPr>
@@ -3199,10 +3217,10 @@
           <w:szCs w:val="24"/>
         </w:rPr>
         <w:drawing>
-          <wp:inline distT="0" distB="0" distL="0" distR="0" wp14:anchorId="4E6AC71A" wp14:editId="594D2DA0">
-            <wp:extent cx="6748461" cy="3286125"/>
+          <wp:inline distT="0" distB="0" distL="0" distR="0" wp14:anchorId="13F01C0F" wp14:editId="6FB46C5B">
+            <wp:extent cx="6371590" cy="3067050"/>
             <wp:effectExtent l="0" t="0" r="0" b="0"/>
-            <wp:docPr id="9" name="Picture 9"/>
+            <wp:docPr id="10" name="Picture 10"/>
             <wp:cNvGraphicFramePr>
               <a:graphicFrameLocks xmlns:a="http://schemas.openxmlformats.org/drawingml/2006/main" noChangeAspect="1"/>
             </wp:cNvGraphicFramePr>
@@ -3222,7 +3240,7 @@
                   <pic:spPr>
                     <a:xfrm>
                       <a:off x="0" y="0"/>
-                      <a:ext cx="6751784" cy="3287743"/>
+                      <a:ext cx="6371590" cy="3067050"/>
                     </a:xfrm>
                     <a:prstGeom prst="rect">
                       <a:avLst/>
@@ -3258,6 +3276,17 @@
           <w:szCs w:val="24"/>
         </w:rPr>
         <w:t xml:space="preserve">Todos os alertas do seu sistema serão exibidos na página </w:t>
+      </w:r>
+      <w:r>
+        <w:rPr>
+          <w:rFonts w:ascii="Arial" w:eastAsia="Times New Roman" w:hAnsi="Arial" w:cs="Times New Roman"/>
+          <w:b w:val="0"/>
+          <w:bCs/>
+          <w:color w:val="auto"/>
+          <w:sz w:val="24"/>
+          <w:szCs w:val="24"/>
+        </w:rPr>
+        <w:t xml:space="preserve">: </w:t>
       </w:r>
     </w:p>
     <w:p>
@@ -5029,6 +5058,7 @@
   </w:compat>
   <w:rsids>
     <w:rsidRoot w:val="00B66E57"/>
+    <w:rsid w:val="00277243"/>
     <w:rsid w:val="004D3FC4"/>
     <w:rsid w:val="008030CC"/>
     <w:rsid w:val="00A54AE0"/>
@@ -5846,7 +5876,7 @@
 </file>
 
 <file path=customXml/itemProps2.xml><?xml version="1.0" encoding="utf-8"?>
-<ds:datastoreItem xmlns:ds="http://schemas.openxmlformats.org/officeDocument/2006/customXml" ds:itemID="{A0E84CF1-7848-45C5-A7B3-C2EB214D9DAB}">
+<ds:datastoreItem xmlns:ds="http://schemas.openxmlformats.org/officeDocument/2006/customXml" ds:itemID="{B627A903-10A9-49D5-9467-AC3645F911B6}">
   <ds:schemaRefs>
     <ds:schemaRef ds:uri="http://schemas.openxmlformats.org/officeDocument/2006/bibliography"/>
   </ds:schemaRefs>

</xml_diff>